<commit_message>
IPA consonant table completed
</commit_message>
<xml_diff>
--- a/POC Acceptance Criteria.docx
+++ b/POC Acceptance Criteria.docx
@@ -4,7 +4,15 @@
   <w:body>
     <w:p>
       <w:r>
-        <w:t>Most of the features in the app will be using the same UI building blocks so the POC is largely focused at getting those building blocks put together. The majority of the threats are around extending the functionality of basic features through me gaining more knowledge around how languages work. I already have all the needed learning materials so not much threat mitigation can be done in the POC.</w:t>
+        <w:t xml:space="preserve">Most of the features in the app will be using the same UI building blocks so the POC is largely focused at getting those building blocks put together. </w:t>
+      </w:r>
+      <w:proofErr w:type="gramStart"/>
+      <w:r>
+        <w:t>The majority of</w:t>
+      </w:r>
+      <w:proofErr w:type="gramEnd"/>
+      <w:r>
+        <w:t xml:space="preserve"> the threats are around extending the functionality of basic features through me gaining more knowledge around how languages work. I already have all the needed learning materials so not much threat mitigation can be done in the POC.</w:t>
       </w:r>
     </w:p>
     <w:tbl>
@@ -124,28 +132,6 @@
           </w:tcPr>
           <w:p>
             <w:r>
-              <w:t>Click on a vowel or consonant to play its audio</w:t>
-            </w:r>
-          </w:p>
-        </w:tc>
-        <w:tc>
-          <w:tcPr>
-            <w:tcW w:w="4675" w:type="dxa"/>
-          </w:tcPr>
-          <w:p>
-            <w:r>
-              <w:t>Each individual character in the consonant and vowels table should play the sound the character makes.</w:t>
-            </w:r>
-          </w:p>
-        </w:tc>
-      </w:tr>
-      <w:tr>
-        <w:tc>
-          <w:tcPr>
-            <w:tcW w:w="4675" w:type="dxa"/>
-          </w:tcPr>
-          <w:p>
-            <w:r>
               <w:t>Generate logical sets of consonants and vowels</w:t>
             </w:r>
           </w:p>
@@ -156,10 +142,7 @@
           </w:tcPr>
           <w:p>
             <w:r>
-              <w:t xml:space="preserve">Certain pairings, series, and amounts of vowels and consonants are more common or natural than others. </w:t>
-            </w:r>
-            <w:r>
-              <w:t>When the generate button is clicked, the tables should be filled with one of these logical sets.</w:t>
+              <w:t>Certain pairings, series, and amounts of vowels and consonants are more common or natural than others. When the generate button is clicked, the tables should be filled with one of these logical sets.</w:t>
             </w:r>
           </w:p>
         </w:tc>

</xml_diff>